<commit_message>
fix: fix reports img
</commit_message>
<xml_diff>
--- a/Reports/Лаб1 Леонова ПИ-19б.docx
+++ b/Reports/Лаб1 Леонова ПИ-19б.docx
@@ -2033,8 +2033,10 @@
       <w:r>
         <w:rPr>
           <w:rFonts w:ascii="Times New Roman" w:hAnsi="Times New Roman" w:cs="Times New Roman"/>
-          <w:sz w:val="28"/>
-          <w:szCs w:val="28"/>
+          <w:noProof/>
+          <w:sz w:val="28"/>
+          <w:szCs w:val="28"/>
+          <w:lang w:eastAsia="ru-RU"/>
         </w:rPr>
         <w:drawing>
           <wp:inline distT="0" distB="0" distL="0" distR="0" wp14:anchorId="3067528C" wp14:editId="45BD8658">
@@ -2105,8 +2107,10 @@
       <w:r>
         <w:rPr>
           <w:rFonts w:ascii="Times New Roman" w:hAnsi="Times New Roman" w:cs="Times New Roman"/>
-          <w:sz w:val="28"/>
-          <w:szCs w:val="28"/>
+          <w:noProof/>
+          <w:sz w:val="28"/>
+          <w:szCs w:val="28"/>
+          <w:lang w:eastAsia="ru-RU"/>
         </w:rPr>
         <w:drawing>
           <wp:inline distT="0" distB="0" distL="0" distR="0" wp14:anchorId="1364BD3F" wp14:editId="6FEEF87E">
@@ -2217,8 +2221,10 @@
       <w:r>
         <w:rPr>
           <w:rFonts w:ascii="Times New Roman" w:hAnsi="Times New Roman" w:cs="Times New Roman"/>
-          <w:sz w:val="28"/>
-          <w:szCs w:val="28"/>
+          <w:noProof/>
+          <w:sz w:val="28"/>
+          <w:szCs w:val="28"/>
+          <w:lang w:eastAsia="ru-RU"/>
         </w:rPr>
         <w:drawing>
           <wp:inline distT="0" distB="0" distL="0" distR="0" wp14:anchorId="1E3B0FC7" wp14:editId="32DEDBD6">
@@ -2295,8 +2301,10 @@
       <w:r>
         <w:rPr>
           <w:rFonts w:ascii="Times New Roman" w:hAnsi="Times New Roman" w:cs="Times New Roman"/>
-          <w:sz w:val="28"/>
-          <w:szCs w:val="28"/>
+          <w:noProof/>
+          <w:sz w:val="28"/>
+          <w:szCs w:val="28"/>
+          <w:lang w:eastAsia="ru-RU"/>
         </w:rPr>
         <w:drawing>
           <wp:inline distT="0" distB="0" distL="0" distR="0" wp14:anchorId="4A41FBEE" wp14:editId="39587FC2">
@@ -2348,8 +2356,10 @@
       <w:r>
         <w:rPr>
           <w:rFonts w:ascii="Times New Roman" w:hAnsi="Times New Roman" w:cs="Times New Roman"/>
-          <w:sz w:val="28"/>
-          <w:szCs w:val="28"/>
+          <w:noProof/>
+          <w:sz w:val="28"/>
+          <w:szCs w:val="28"/>
+          <w:lang w:eastAsia="ru-RU"/>
         </w:rPr>
         <w:lastRenderedPageBreak/>
         <w:drawing>
@@ -2625,8 +2635,10 @@
       <w:r>
         <w:rPr>
           <w:rFonts w:ascii="Times New Roman" w:hAnsi="Times New Roman" w:cs="Times New Roman"/>
-          <w:sz w:val="28"/>
-          <w:szCs w:val="28"/>
+          <w:noProof/>
+          <w:sz w:val="28"/>
+          <w:szCs w:val="28"/>
+          <w:lang w:eastAsia="ru-RU"/>
         </w:rPr>
         <w:drawing>
           <wp:inline distT="0" distB="0" distL="0" distR="0" wp14:anchorId="566621EB" wp14:editId="78702CDD">
@@ -2668,33 +2680,12 @@
     <w:p>
       <w:pPr>
         <w:ind w:firstLine="709"/>
-        <w:jc w:val="both"/>
-        <w:rPr>
-          <w:rFonts w:ascii="Times New Roman" w:hAnsi="Times New Roman" w:cs="Times New Roman"/>
-          <w:sz w:val="28"/>
-          <w:szCs w:val="28"/>
-        </w:rPr>
-      </w:pPr>
-    </w:p>
-    <w:p>
-      <w:pPr>
-        <w:ind w:firstLine="709"/>
-        <w:jc w:val="both"/>
-        <w:rPr>
-          <w:rFonts w:ascii="Times New Roman" w:hAnsi="Times New Roman" w:cs="Times New Roman"/>
-          <w:sz w:val="28"/>
-          <w:szCs w:val="28"/>
-        </w:rPr>
-      </w:pPr>
-      <w:r>
-        <w:rPr>
-          <w:rFonts w:ascii="Times New Roman" w:hAnsi="Times New Roman" w:cs="Times New Roman"/>
-          <w:sz w:val="28"/>
-          <w:szCs w:val="28"/>
-        </w:rPr>
-        <w:t xml:space="preserve">Вывод: в ходе лабораторной работы были получены практические навыки использования системы контроля версий </w:t>
-      </w:r>
-      <w:proofErr w:type="spellStart"/>
+        <w:rPr>
+          <w:rFonts w:ascii="Times New Roman" w:hAnsi="Times New Roman" w:cs="Times New Roman"/>
+          <w:sz w:val="28"/>
+          <w:szCs w:val="28"/>
+        </w:rPr>
+      </w:pPr>
       <w:r>
         <w:rPr>
           <w:rFonts w:ascii="Times New Roman" w:hAnsi="Times New Roman" w:cs="Times New Roman"/>
@@ -2702,52 +2693,7 @@
           <w:szCs w:val="28"/>
           <w:lang w:val="en-US"/>
         </w:rPr>
-        <w:t>git</w:t>
-      </w:r>
-      <w:proofErr w:type="spellEnd"/>
-      <w:r>
-        <w:rPr>
-          <w:rFonts w:ascii="Times New Roman" w:hAnsi="Times New Roman" w:cs="Times New Roman"/>
-          <w:sz w:val="28"/>
-          <w:szCs w:val="28"/>
-        </w:rPr>
-        <w:t xml:space="preserve">, выполнено создание </w:t>
-      </w:r>
-      <w:proofErr w:type="spellStart"/>
-      <w:r>
-        <w:rPr>
-          <w:rFonts w:ascii="Times New Roman" w:hAnsi="Times New Roman" w:cs="Times New Roman"/>
-          <w:sz w:val="28"/>
-          <w:szCs w:val="28"/>
-        </w:rPr>
-        <w:t>репозитория</w:t>
-      </w:r>
-      <w:proofErr w:type="spellEnd"/>
-      <w:r>
-        <w:rPr>
-          <w:rFonts w:ascii="Times New Roman" w:hAnsi="Times New Roman" w:cs="Times New Roman"/>
-          <w:sz w:val="28"/>
-          <w:szCs w:val="28"/>
-        </w:rPr>
-        <w:t xml:space="preserve">, добавление в него каталогов и файлов, выполнены </w:t>
-      </w:r>
-      <w:proofErr w:type="spellStart"/>
-      <w:r>
-        <w:rPr>
-          <w:rFonts w:ascii="Times New Roman" w:hAnsi="Times New Roman" w:cs="Times New Roman"/>
-          <w:sz w:val="28"/>
-          <w:szCs w:val="28"/>
-        </w:rPr>
-        <w:t>коммиты</w:t>
-      </w:r>
-      <w:proofErr w:type="spellEnd"/>
-      <w:r>
-        <w:rPr>
-          <w:rFonts w:ascii="Times New Roman" w:hAnsi="Times New Roman" w:cs="Times New Roman"/>
-          <w:sz w:val="28"/>
-          <w:szCs w:val="28"/>
-        </w:rPr>
-        <w:t xml:space="preserve"> и пушинги.</w:t>
+        <w:t>9)</w:t>
       </w:r>
       <w:bookmarkStart w:id="0" w:name="_GoBack"/>
       <w:bookmarkEnd w:id="0"/>
@@ -2757,7 +2703,199 @@
           <w:sz w:val="28"/>
           <w:szCs w:val="28"/>
         </w:rPr>
+        <w:t xml:space="preserve">Вывод команды </w:t>
+      </w:r>
+      <w:proofErr w:type="spellStart"/>
+      <w:r>
+        <w:rPr>
+          <w:rFonts w:ascii="Times New Roman" w:hAnsi="Times New Roman" w:cs="Times New Roman"/>
+          <w:sz w:val="28"/>
+          <w:szCs w:val="28"/>
+        </w:rPr>
+        <w:t>git</w:t>
+      </w:r>
+      <w:proofErr w:type="spellEnd"/>
+      <w:r>
+        <w:rPr>
+          <w:rFonts w:ascii="Times New Roman" w:hAnsi="Times New Roman" w:cs="Times New Roman"/>
+          <w:sz w:val="28"/>
+          <w:szCs w:val="28"/>
+        </w:rPr>
         <w:t xml:space="preserve"> </w:t>
+      </w:r>
+      <w:proofErr w:type="spellStart"/>
+      <w:r>
+        <w:rPr>
+          <w:rFonts w:ascii="Times New Roman" w:hAnsi="Times New Roman" w:cs="Times New Roman"/>
+          <w:sz w:val="28"/>
+          <w:szCs w:val="28"/>
+        </w:rPr>
+        <w:t>diff</w:t>
+      </w:r>
+      <w:proofErr w:type="spellEnd"/>
+      <w:r>
+        <w:rPr>
+          <w:rFonts w:ascii="Times New Roman" w:hAnsi="Times New Roman" w:cs="Times New Roman"/>
+          <w:sz w:val="28"/>
+          <w:szCs w:val="28"/>
+        </w:rPr>
+        <w:t xml:space="preserve"> для одной из ревизий</w:t>
+      </w:r>
+    </w:p>
+    <w:p>
+      <w:pPr>
+        <w:ind w:firstLine="709"/>
+        <w:jc w:val="both"/>
+        <w:rPr>
+          <w:rFonts w:ascii="Times New Roman" w:hAnsi="Times New Roman" w:cs="Times New Roman"/>
+          <w:sz w:val="28"/>
+          <w:szCs w:val="28"/>
+        </w:rPr>
+      </w:pPr>
+      <w:r>
+        <w:rPr>
+          <w:rFonts w:ascii="Times New Roman" w:hAnsi="Times New Roman" w:cs="Times New Roman"/>
+          <w:sz w:val="28"/>
+          <w:szCs w:val="28"/>
+        </w:rPr>
+        <w:drawing>
+          <wp:inline distT="0" distB="0" distL="0" distR="0" wp14:anchorId="6473BA88" wp14:editId="7CA91E12">
+            <wp:extent cx="5685013" cy="807790"/>
+            <wp:effectExtent l="0" t="0" r="0" b="0"/>
+            <wp:docPr id="10" name="Рисунок 10"/>
+            <wp:cNvGraphicFramePr>
+              <a:graphicFrameLocks xmlns:a="http://schemas.openxmlformats.org/drawingml/2006/main" noChangeAspect="1"/>
+            </wp:cNvGraphicFramePr>
+            <a:graphic xmlns:a="http://schemas.openxmlformats.org/drawingml/2006/main">
+              <a:graphicData uri="http://schemas.openxmlformats.org/drawingml/2006/picture">
+                <pic:pic xmlns:pic="http://schemas.openxmlformats.org/drawingml/2006/picture">
+                  <pic:nvPicPr>
+                    <pic:cNvPr id="1" name=""/>
+                    <pic:cNvPicPr/>
+                  </pic:nvPicPr>
+                  <pic:blipFill>
+                    <a:blip r:embed="rId14"/>
+                    <a:stretch>
+                      <a:fillRect/>
+                    </a:stretch>
+                  </pic:blipFill>
+                  <pic:spPr>
+                    <a:xfrm>
+                      <a:off x="0" y="0"/>
+                      <a:ext cx="5685013" cy="807790"/>
+                    </a:xfrm>
+                    <a:prstGeom prst="rect">
+                      <a:avLst/>
+                    </a:prstGeom>
+                  </pic:spPr>
+                </pic:pic>
+              </a:graphicData>
+            </a:graphic>
+          </wp:inline>
+        </w:drawing>
+      </w:r>
+    </w:p>
+    <w:p>
+      <w:pPr>
+        <w:ind w:firstLine="709"/>
+        <w:jc w:val="both"/>
+        <w:rPr>
+          <w:rFonts w:ascii="Times New Roman" w:hAnsi="Times New Roman" w:cs="Times New Roman"/>
+          <w:sz w:val="28"/>
+          <w:szCs w:val="28"/>
+        </w:rPr>
+      </w:pPr>
+    </w:p>
+    <w:p>
+      <w:pPr>
+        <w:ind w:firstLine="709"/>
+        <w:jc w:val="both"/>
+        <w:rPr>
+          <w:rFonts w:ascii="Times New Roman" w:hAnsi="Times New Roman" w:cs="Times New Roman"/>
+          <w:sz w:val="28"/>
+          <w:szCs w:val="28"/>
+        </w:rPr>
+      </w:pPr>
+      <w:r>
+        <w:rPr>
+          <w:rFonts w:ascii="Times New Roman" w:hAnsi="Times New Roman" w:cs="Times New Roman"/>
+          <w:sz w:val="28"/>
+          <w:szCs w:val="28"/>
+        </w:rPr>
+        <w:t xml:space="preserve">Вывод: в ходе лабораторной работы были получены практические навыки использования системы контроля версий </w:t>
+      </w:r>
+      <w:proofErr w:type="spellStart"/>
+      <w:r>
+        <w:rPr>
+          <w:rFonts w:ascii="Times New Roman" w:hAnsi="Times New Roman" w:cs="Times New Roman"/>
+          <w:sz w:val="28"/>
+          <w:szCs w:val="28"/>
+          <w:lang w:val="en-US"/>
+        </w:rPr>
+        <w:t>git</w:t>
+      </w:r>
+      <w:proofErr w:type="spellEnd"/>
+      <w:r>
+        <w:rPr>
+          <w:rFonts w:ascii="Times New Roman" w:hAnsi="Times New Roman" w:cs="Times New Roman"/>
+          <w:sz w:val="28"/>
+          <w:szCs w:val="28"/>
+        </w:rPr>
+        <w:t xml:space="preserve">, выполнено создание </w:t>
+      </w:r>
+      <w:proofErr w:type="spellStart"/>
+      <w:r>
+        <w:rPr>
+          <w:rFonts w:ascii="Times New Roman" w:hAnsi="Times New Roman" w:cs="Times New Roman"/>
+          <w:sz w:val="28"/>
+          <w:szCs w:val="28"/>
+        </w:rPr>
+        <w:t>репозитория</w:t>
+      </w:r>
+      <w:proofErr w:type="spellEnd"/>
+      <w:r>
+        <w:rPr>
+          <w:rFonts w:ascii="Times New Roman" w:hAnsi="Times New Roman" w:cs="Times New Roman"/>
+          <w:sz w:val="28"/>
+          <w:szCs w:val="28"/>
+        </w:rPr>
+        <w:t xml:space="preserve">, добавление в него каталогов и файлов, выполнены </w:t>
+      </w:r>
+      <w:proofErr w:type="spellStart"/>
+      <w:r>
+        <w:rPr>
+          <w:rFonts w:ascii="Times New Roman" w:hAnsi="Times New Roman" w:cs="Times New Roman"/>
+          <w:sz w:val="28"/>
+          <w:szCs w:val="28"/>
+        </w:rPr>
+        <w:t>коммиты</w:t>
+      </w:r>
+      <w:proofErr w:type="spellEnd"/>
+      <w:r>
+        <w:rPr>
+          <w:rFonts w:ascii="Times New Roman" w:hAnsi="Times New Roman" w:cs="Times New Roman"/>
+          <w:sz w:val="28"/>
+          <w:szCs w:val="28"/>
+        </w:rPr>
+        <w:t xml:space="preserve"> и </w:t>
+      </w:r>
+      <w:proofErr w:type="spellStart"/>
+      <w:r>
+        <w:rPr>
+          <w:rFonts w:ascii="Times New Roman" w:hAnsi="Times New Roman" w:cs="Times New Roman"/>
+          <w:sz w:val="28"/>
+          <w:szCs w:val="28"/>
+        </w:rPr>
+        <w:t>пушинги</w:t>
+      </w:r>
+      <w:proofErr w:type="spellEnd"/>
+      <w:r>
+        <w:rPr>
+          <w:rFonts w:ascii="Times New Roman" w:hAnsi="Times New Roman" w:cs="Times New Roman"/>
+          <w:sz w:val="28"/>
+          <w:szCs w:val="28"/>
+        </w:rPr>
+        <w:t xml:space="preserve">. </w:t>
       </w:r>
     </w:p>
     <w:sectPr>

</xml_diff>